<commit_message>
fresh start for lab 04
</commit_message>
<xml_diff>
--- a/Lab_04/Lab Report - Translation, Rotation, Scaling,.docx
+++ b/Lab_04/Lab Report - Translation, Rotation, Scaling,.docx
@@ -152,14 +152,35 @@
       <w:pPr>
         <w:pStyle w:val="bodyrepost"/>
       </w:pPr>
+      <w:proofErr w:type="gramStart"/>
       <w:r>
         <w:t>w</w:t>
       </w:r>
       <w:r>
-        <w:t xml:space="preserve">here, </w:t>
-      </w:r>
-      <w:r>
-        <w:t>`tx` and `ty` are the distances to move in x and y directions.</w:t>
+        <w:t>here</w:t>
+      </w:r>
+      <w:proofErr w:type="gramEnd"/>
+      <w:r>
+        <w:t xml:space="preserve">, </w:t>
+      </w:r>
+      <w:r>
+        <w:t>`</w:t>
+      </w:r>
+      <w:proofErr w:type="spellStart"/>
+      <w:r>
+        <w:t>tx</w:t>
+      </w:r>
+      <w:proofErr w:type="spellEnd"/>
+      <w:r>
+        <w:t>` and `</w:t>
+      </w:r>
+      <w:proofErr w:type="spellStart"/>
+      <w:r>
+        <w:t>ty</w:t>
+      </w:r>
+      <w:proofErr w:type="spellEnd"/>
+      <w:r>
+        <w:t>` are the distances to move in x and y directions.</w:t>
       </w:r>
     </w:p>
     <w:p>
@@ -314,7 +335,15 @@
         <w:t>Uniform scaling keeps the proportions the same; non-uniform changes the aspect ratio</w:t>
       </w:r>
       <w:r>
-        <w:t>. It’s example matrix is</w:t>
+        <w:t xml:space="preserve">. </w:t>
+      </w:r>
+      <w:proofErr w:type="gramStart"/>
+      <w:r>
+        <w:t>It’s</w:t>
+      </w:r>
+      <w:proofErr w:type="gramEnd"/>
+      <w:r>
+        <w:t xml:space="preserve"> example matrix is</w:t>
       </w:r>
       <w:r>
         <w:t>:</w:t>
@@ -388,11 +417,29 @@
       <w:pPr>
         <w:pStyle w:val="bodyrepost"/>
       </w:pPr>
+      <w:proofErr w:type="gramStart"/>
       <w:r>
         <w:t>where</w:t>
       </w:r>
-      <w:r>
-        <w:t xml:space="preserve"> `sx` and `sy` are the scale factors for width and height.</w:t>
+      <w:proofErr w:type="gramEnd"/>
+      <w:r>
+        <w:t xml:space="preserve"> `</w:t>
+      </w:r>
+      <w:proofErr w:type="spellStart"/>
+      <w:r>
+        <w:t>sx</w:t>
+      </w:r>
+      <w:proofErr w:type="spellEnd"/>
+      <w:r>
+        <w:t>` and `</w:t>
+      </w:r>
+      <w:proofErr w:type="spellStart"/>
+      <w:r>
+        <w:t>sy</w:t>
+      </w:r>
+      <w:proofErr w:type="spellEnd"/>
+      <w:r>
+        <w:t>` are the scale factors for width and height.</w:t>
       </w:r>
     </w:p>
     <w:p>
@@ -573,19 +620,42 @@
       <w:pPr>
         <w:pStyle w:val="bodyrepost"/>
       </w:pPr>
+      <w:proofErr w:type="gramStart"/>
       <w:r>
         <w:t>where</w:t>
       </w:r>
+      <w:proofErr w:type="gramEnd"/>
+      <w:r>
+        <w:t xml:space="preserve"> `</w:t>
+      </w:r>
+      <w:proofErr w:type="spellStart"/>
+      <w:r>
+        <w:t>shx</w:t>
+      </w:r>
+      <w:proofErr w:type="spellEnd"/>
+      <w:r>
+        <w:t>` and `shy` determine how much to slant in respective directions.</w:t>
+      </w:r>
+    </w:p>
+    <w:p>
+      <w:pPr>
+        <w:pStyle w:val="bodyrepost"/>
+      </w:pPr>
+    </w:p>
+    <w:p>
+      <w:pPr>
+        <w:pStyle w:val="Titlerepost"/>
+      </w:pPr>
+      <w:r>
+        <w:t>Algorithm</w:t>
+      </w:r>
+    </w:p>
+    <w:p>
+      <w:pPr>
+        <w:pStyle w:val="bodyrepost"/>
+      </w:pPr>
       <w:bookmarkStart w:id="0" w:name="_GoBack"/>
       <w:bookmarkEnd w:id="0"/>
-      <w:r>
-        <w:t xml:space="preserve"> `shx` and `shy` determine how much to slant in respective directions.</w:t>
-      </w:r>
-    </w:p>
-    <w:p>
-      <w:pPr>
-        <w:pStyle w:val="bodyrepost"/>
-      </w:pPr>
     </w:p>
     <w:sectPr>
       <w:pgSz w:w="12240" w:h="15840"/>

</xml_diff>